<commit_message>
Insert initial information (title, supervisor, author) (#4)
* Change dissertation cover

* Add title, supervisor and author
</commit_message>
<xml_diff>
--- a/misc/Capa_Dissertacao_A4comPag.docx
+++ b/misc/Capa_Dissertacao_A4comPag.docx
@@ -286,7 +286,33 @@
           <w:szCs w:val="44"/>
           <w:lang w:val="pt-PT" w:eastAsia="pt-PT" w:bidi="ar-SA"/>
         </w:rPr>
-        <w:t>Multi-Platform large dense matrices multiplication for performance enhancing</w:t>
+        <w:t>Design of a multi-sensor</w:t>
+      </w:r>
+      <w:r>
+        <w:rPr>
+          <w:rFonts w:eastAsia="Times New Roman" w:cs="Times New Roman" w:ascii="Arrus BT Roman" w:hAnsi="Arrus BT Roman"/>
+          <w:b/>
+          <w:smallCaps/>
+          <w:color w:val="6B583E"/>
+          <w:kern w:val="0"/>
+          <w:sz w:val="44"/>
+          <w:szCs w:val="44"/>
+          <w:lang w:val="pt-PT" w:eastAsia="pt-PT" w:bidi="ar-SA"/>
+        </w:rPr>
+        <w:t xml:space="preserve"> </w:t>
+      </w:r>
+      <w:r>
+        <w:rPr>
+          <w:rFonts w:eastAsia="Times New Roman" w:cs="Times New Roman" w:ascii="Arrus BT Roman" w:hAnsi="Arrus BT Roman"/>
+          <w:b/>
+          <w:smallCaps/>
+          <w:color w:val="6B583E"/>
+          <w:kern w:val="0"/>
+          <w:sz w:val="44"/>
+          <w:szCs w:val="44"/>
+          <w:lang w:val="pt-PT" w:eastAsia="pt-PT" w:bidi="ar-SA"/>
+        </w:rPr>
+        <w:t>apparatus for  forestry robotics</w:t>
       </w:r>
     </w:p>
     <w:p>
@@ -306,22 +332,11 @@
           <w:rFonts w:eastAsia="Times New Roman" w:cs="Times New Roman" w:ascii="Arrus BT Roman" w:hAnsi="Arrus BT Roman"/>
           <w:smallCaps/>
           <w:color w:val="6B583E"/>
-          <w:sz w:val="40"/>
-          <w:szCs w:val="40"/>
-          <w:lang w:eastAsia="pt-PT"/>
-        </w:rPr>
-        <w:t>Subtítulo</w:t>
-      </w:r>
-      <w:r>
-        <w:rPr>
-          <w:rFonts w:eastAsia="Times New Roman" w:cs="Times New Roman" w:ascii="Arrus BT Roman" w:hAnsi="Arrus BT Roman"/>
-          <w:smallCaps/>
-          <w:color w:val="6B583E"/>
           <w:sz w:val="32"/>
           <w:szCs w:val="32"/>
           <w:lang w:eastAsia="pt-PT"/>
         </w:rPr>
-        <w:t xml:space="preserve"> TBD</w:t>
+        <w:t xml:space="preserve">A case study for forest 3D mapping </w:t>
       </w:r>
     </w:p>
     <w:p>
@@ -462,7 +477,7 @@
           <w:color w:val="6B583E"/>
           <w:lang w:eastAsia="pt-PT"/>
         </w:rPr>
-        <w:t>Dissertação no âmbito do Mestrado em Engenharia Física orientada pelo/a Professor/a Doutor/a Vítor Manuel Mendes da Silva e apresentada ao Departamento da Física da Faculdade de Ciências e Tecnologia da Universidade de Coimbra.</w:t>
+        <w:t>Dissertação no âmbito do Mestrado em Engenharia Física orientada pelo/a Professor/a Doutor/a David Bina Siassipour Portugal e apresentada ao Departamento da Física da Faculdade de Ciências e Tecnologia da Universidade de Coimbra.</w:t>
       </w:r>
     </w:p>
     <w:p>
@@ -638,7 +653,7 @@
               <wp:positionV relativeFrom="paragraph">
                 <wp:posOffset>-461645</wp:posOffset>
               </wp:positionV>
-              <wp:extent cx="7609205" cy="10720705"/>
+              <wp:extent cx="7609840" cy="10721340"/>
               <wp:effectExtent l="0" t="0" r="0" b="0"/>
               <wp:wrapNone/>
               <wp:docPr id="3" name="Retângulo 6"/>
@@ -649,7 +664,7 @@
                     <wps:spPr>
                       <a:xfrm>
                         <a:off x="0" y="0"/>
-                        <a:ext cx="7608600" cy="10720080"/>
+                        <a:ext cx="7609320" cy="10720800"/>
                       </a:xfrm>
                       <a:prstGeom prst="rect">
                         <a:avLst/>
@@ -684,7 +699,7 @@
         </mc:Choice>
         <mc:Fallback>
           <w:pict>
-            <v:rect id="shape_0" ID="Retângulo 6" path="m0,0l-2147483645,0l-2147483645,-2147483646l0,-2147483646xe" fillcolor="#d5b891" stroked="f" o:allowincell="f" style="position:absolute;margin-left:-87pt;margin-top:-36.35pt;width:599.05pt;height:844.05pt;mso-wrap-style:none;v-text-anchor:middle" wp14:anchorId="4DA32EF3">
+            <v:rect id="shape_0" ID="Retângulo 6" path="m0,0l-2147483645,0l-2147483645,-2147483646l0,-2147483646xe" fillcolor="#d5b891" stroked="f" o:allowincell="f" style="position:absolute;margin-left:-87pt;margin-top:-36.35pt;width:599.1pt;height:844.1pt;mso-wrap-style:none;v-text-anchor:middle" wp14:anchorId="4DA32EF3">
               <v:fill o:detectmouseclick="t" type="solid" color2="#2a476e"/>
               <v:stroke color="#3465a4" weight="12600" joinstyle="miter" endcap="flat"/>
               <w10:wrap type="none"/>

</xml_diff>